<commit_message>
Update 111 蔡琪琦 _320180939530.docx
</commit_message>
<xml_diff>
--- a/111 蔡琪琦 _320180939530.docx
+++ b/111 蔡琪琦 _320180939530.docx
@@ -2911,10 +2911,1280 @@
       </w:r>
     </w:p>
     <w:p>
+      <w:pPr>
+        <w:ind w:firstLineChars="200" w:firstLine="480"/>
+      </w:pPr>
       <w:r>
         <w:tab/>
       </w:r>
-    </w:p>
+      <w:r>
+        <w:tab/>
+      </w:r>
+      <w:r>
+        <w:rPr>
+          <w:rFonts w:hint="eastAsia"/>
+        </w:rPr>
+        <w:t>因变量</w:t>
+      </w:r>
+      <w:r>
+        <w:rPr>
+          <w:rFonts w:hint="eastAsia"/>
+        </w:rPr>
+        <w:t>Y</w:t>
+      </w:r>
+      <w:r>
+        <w:rPr>
+          <w:rFonts w:hint="eastAsia"/>
+        </w:rPr>
+        <w:t>是一个定性变量，只存在两种结果。基于因变量的特点，首先构建函数</w:t>
+      </w:r>
+      <w:r>
+        <w:rPr>
+          <w:rFonts w:hint="eastAsia"/>
+        </w:rPr>
+        <w:t>f(z)</w:t>
+      </w:r>
+      <w:r>
+        <w:rPr>
+          <w:rFonts w:hint="eastAsia"/>
+        </w:rPr>
+        <w:t>，</w:t>
+      </w:r>
+      <w:r>
+        <w:rPr>
+          <w:rFonts w:hint="eastAsia"/>
+        </w:rPr>
+        <w:t>使得经此函数变换后</w:t>
+      </w:r>
+      <w:r>
+        <w:rPr>
+          <w:rFonts w:hint="eastAsia"/>
+        </w:rPr>
+        <w:t>y</w:t>
+      </w:r>
+      <w:r>
+        <w:rPr>
+          <w:rFonts w:hint="eastAsia"/>
+        </w:rPr>
+        <w:t>的取值范围在</w:t>
+      </w:r>
+      <w:r>
+        <w:rPr>
+          <w:rFonts w:hint="eastAsia"/>
+        </w:rPr>
+        <w:t>[0,1]</w:t>
+      </w:r>
+      <w:r>
+        <w:rPr>
+          <w:rFonts w:hint="eastAsia"/>
+        </w:rPr>
+        <w:t>内。</w:t>
+      </w:r>
+      <w:r>
+        <w:rPr>
+          <w:rFonts w:hint="eastAsia"/>
+        </w:rPr>
+        <w:t>一个符合要求的函数为：</w:t>
+      </w:r>
+    </w:p>
+    <w:p>
+      <w:pPr>
+        <w:jc w:val="center"/>
+      </w:pPr>
+      <w:r>
+        <w:rPr>
+          <w:rFonts w:hint="eastAsia"/>
+        </w:rPr>
+        <w:lastRenderedPageBreak/>
+        <w:t xml:space="preserve">                </w:t>
+      </w:r>
+      <w:r>
+        <w:rPr>
+          <w:position w:val="-20"/>
+        </w:rPr>
+        <w:object w:dxaOrig="1820" w:dyaOrig="560" w14:anchorId="3512E3B4">
+          <v:shapetype id="_x0000_t75" coordsize="21600,21600" o:spt="75" o:preferrelative="t" path="m@4@5l@4@11@9@11@9@5xe" filled="f" stroked="f">
+            <v:stroke joinstyle="miter"/>
+            <v:formulas>
+              <v:f eqn="if lineDrawn pixelLineWidth 0"/>
+              <v:f eqn="sum @0 1 0"/>
+              <v:f eqn="sum 0 0 @1"/>
+              <v:f eqn="prod @2 1 2"/>
+              <v:f eqn="prod @3 21600 pixelWidth"/>
+              <v:f eqn="prod @3 21600 pixelHeight"/>
+              <v:f eqn="sum @0 0 1"/>
+              <v:f eqn="prod @6 1 2"/>
+              <v:f eqn="prod @7 21600 pixelWidth"/>
+              <v:f eqn="sum @8 21600 0"/>
+              <v:f eqn="prod @7 21600 pixelHeight"/>
+              <v:f eqn="sum @10 21600 0"/>
+            </v:formulas>
+            <v:path o:extrusionok="f" gradientshapeok="t" o:connecttype="rect"/>
+            <o:lock v:ext="edit" aspectratio="t"/>
+          </v:shapetype>
+          <v:shape id="_x0000_i1025" type="#_x0000_t75" style="width:129.6pt;height:41pt" o:ole="">
+            <v:imagedata r:id="rId11" o:title=""/>
+          </v:shape>
+          <o:OLEObject Type="Embed" ProgID="Equation.DSMT4" ShapeID="_x0000_i1025" DrawAspect="Content" ObjectID="_1656683091" r:id="rId12"/>
+        </w:object>
+      </w:r>
+      <w:r>
+        <w:rPr>
+          <w:rFonts w:hint="eastAsia"/>
+        </w:rPr>
+        <w:t xml:space="preserve">            (5.1)</w:t>
+      </w:r>
+    </w:p>
+    <w:p>
+      <w:r>
+        <w:rPr>
+          <w:rFonts w:hint="eastAsia"/>
+        </w:rPr>
+        <w:t>其函数图像如图</w:t>
+      </w:r>
+      <w:r>
+        <w:rPr>
+          <w:rFonts w:hint="eastAsia"/>
+        </w:rPr>
+        <w:t>1</w:t>
+      </w:r>
+      <w:r>
+        <w:rPr>
+          <w:rFonts w:hint="eastAsia"/>
+        </w:rPr>
+        <w:t>所示。该</w:t>
+      </w:r>
+      <w:r>
+        <w:rPr>
+          <w:rFonts w:hint="eastAsia"/>
+        </w:rPr>
+        <w:t>函数自变量的取值范围是</w:t>
+      </w:r>
+      <w:r>
+        <w:rPr>
+          <w:rFonts w:hint="eastAsia"/>
+        </w:rPr>
+        <w:t>(-</w:t>
+      </w:r>
+      <w:r>
+        <w:rPr>
+          <w:rFonts w:hint="eastAsia"/>
+        </w:rPr>
+        <w:t>∞，</w:t>
+      </w:r>
+      <w:r>
+        <w:rPr>
+          <w:rFonts w:hint="eastAsia"/>
+        </w:rPr>
+        <w:t>+</w:t>
+      </w:r>
+      <w:r>
+        <w:rPr>
+          <w:rFonts w:hint="eastAsia"/>
+        </w:rPr>
+        <w:t>∞</w:t>
+      </w:r>
+      <w:r>
+        <w:rPr>
+          <w:rFonts w:hint="eastAsia"/>
+        </w:rPr>
+        <w:t>)</w:t>
+      </w:r>
+      <w:r>
+        <w:rPr>
+          <w:rFonts w:hint="eastAsia"/>
+        </w:rPr>
+        <w:t>，</w:t>
+      </w:r>
+      <w:r>
+        <w:rPr>
+          <w:rFonts w:hint="eastAsia"/>
+        </w:rPr>
+        <w:t>函数值的取值范围是</w:t>
+      </w:r>
+      <w:r>
+        <w:rPr>
+          <w:rFonts w:hint="eastAsia"/>
+        </w:rPr>
+        <w:t>[0,1]</w:t>
+      </w:r>
+      <w:r>
+        <w:rPr>
+          <w:rFonts w:hint="eastAsia"/>
+        </w:rPr>
+        <w:t>。</w:t>
+      </w:r>
+    </w:p>
+    <w:p>
+      <w:pPr>
+        <w:jc w:val="center"/>
+      </w:pPr>
+      <w:r>
+        <w:object w:dxaOrig="4304" w:dyaOrig="2483" w14:anchorId="30B62F08">
+          <v:shape id="_x0000_i1026" type="#_x0000_t75" style="width:150.1pt;height:87.5pt" o:ole="">
+            <v:imagedata r:id="rId13" o:title=""/>
+          </v:shape>
+          <o:OLEObject Type="Embed" ProgID="Visio.Drawing.11" ShapeID="_x0000_i1026" DrawAspect="Content" ObjectID="_1656683092" r:id="rId14"/>
+        </w:object>
+      </w:r>
+    </w:p>
+    <w:p>
+      <w:pPr>
+        <w:jc w:val="center"/>
+      </w:pPr>
+      <w:r>
+        <w:rPr>
+          <w:rFonts w:hint="eastAsia"/>
+        </w:rPr>
+        <w:t>图</w:t>
+      </w:r>
+      <w:r>
+        <w:rPr>
+          <w:rFonts w:hint="eastAsia"/>
+        </w:rPr>
+        <w:t>1 f(z)</w:t>
+      </w:r>
+      <w:r>
+        <w:rPr>
+          <w:rFonts w:hint="eastAsia"/>
+        </w:rPr>
+        <w:t>函数图像</w:t>
+      </w:r>
+    </w:p>
+    <w:p>
+      <w:pPr>
+        <w:ind w:firstLine="420"/>
+      </w:pPr>
+      <w:r>
+        <w:rPr>
+          <w:rFonts w:hint="eastAsia"/>
+        </w:rPr>
+        <w:t>y</w:t>
+      </w:r>
+      <w:r>
+        <w:rPr>
+          <w:rFonts w:hint="eastAsia"/>
+        </w:rPr>
+        <w:t>的概率分布为：</w:t>
+      </w:r>
+    </w:p>
+    <w:p>
+      <w:pPr>
+        <w:jc w:val="center"/>
+      </w:pPr>
+      <w:r>
+        <w:rPr>
+          <w:rFonts w:hint="eastAsia"/>
+        </w:rPr>
+        <w:t xml:space="preserve">              </w:t>
+      </w:r>
+      <w:r>
+        <w:object w:dxaOrig="2420" w:dyaOrig="300" w14:anchorId="58371A0D">
+          <v:shape id="_x0000_i1027" type="#_x0000_t75" style="width:120.75pt;height:15.5pt" o:ole="">
+            <v:imagedata r:id="rId15" o:title=""/>
+          </v:shape>
+          <o:OLEObject Type="Embed" ProgID="Equation.DSMT4" ShapeID="_x0000_i1027" DrawAspect="Content" ObjectID="_1656683093" r:id="rId16"/>
+        </w:object>
+      </w:r>
+      <w:r>
+        <w:rPr>
+          <w:rFonts w:hint="eastAsia"/>
+        </w:rPr>
+        <w:t xml:space="preserve">               (5.2)</w:t>
+      </w:r>
+    </w:p>
+    <w:p>
+      <w:r>
+        <w:rPr>
+          <w:rFonts w:hint="eastAsia"/>
+        </w:rPr>
+        <w:t>根据离散型随机变量期望值的定义，可得</w:t>
+      </w:r>
+    </w:p>
+    <w:p>
+      <w:pPr>
+        <w:jc w:val="center"/>
+      </w:pPr>
+      <w:r>
+        <w:rPr>
+          <w:rFonts w:hint="eastAsia"/>
+        </w:rPr>
+        <w:t xml:space="preserve">          </w:t>
+      </w:r>
+      <w:r>
+        <w:rPr>
+          <w:position w:val="-10"/>
+        </w:rPr>
+        <w:object w:dxaOrig="3900" w:dyaOrig="300" w14:anchorId="54EF3DE3">
+          <v:shape id="_x0000_i1028" type="#_x0000_t75" style="width:193.3pt;height:15.5pt" o:ole="">
+            <v:imagedata r:id="rId17" o:title=""/>
+          </v:shape>
+          <o:OLEObject Type="Embed" ProgID="Equation.DSMT4" ShapeID="_x0000_i1028" DrawAspect="Content" ObjectID="_1656683094" r:id="rId18"/>
+        </w:object>
+      </w:r>
+      <w:r>
+        <w:rPr>
+          <w:rFonts w:hint="eastAsia"/>
+        </w:rPr>
+        <w:t xml:space="preserve">       (5.3)</w:t>
+      </w:r>
+    </w:p>
+    <w:p>
+      <w:pPr>
+        <w:ind w:firstLineChars="200" w:firstLine="480"/>
+      </w:pPr>
+      <w:r>
+        <w:t>Y</w:t>
+      </w:r>
+      <w:r>
+        <w:rPr>
+          <w:rFonts w:hint="eastAsia"/>
+        </w:rPr>
+        <w:t>与</w:t>
+      </w:r>
+      <w:r>
+        <w:rPr>
+          <w:rFonts w:hint="eastAsia"/>
+        </w:rPr>
+        <w:t>x</w:t>
+      </w:r>
+      <w:r>
+        <w:rPr>
+          <w:rFonts w:hint="eastAsia"/>
+        </w:rPr>
+        <w:t>间的关系应满足：</w:t>
+      </w:r>
+    </w:p>
+    <w:p>
+      <w:pPr>
+        <w:ind w:firstLine="288"/>
+        <w:jc w:val="center"/>
+      </w:pPr>
+      <w:r>
+        <w:rPr>
+          <w:rFonts w:hint="eastAsia"/>
+        </w:rPr>
+        <w:t xml:space="preserve"> E(</w:t>
+      </w:r>
+      <w:proofErr w:type="spellStart"/>
+      <w:r>
+        <w:rPr>
+          <w:rFonts w:hint="eastAsia"/>
+          <w:i/>
+        </w:rPr>
+        <w:t>y</w:t>
+      </w:r>
+      <w:r>
+        <w:rPr>
+          <w:rFonts w:hint="eastAsia"/>
+          <w:i/>
+          <w:vertAlign w:val="subscript"/>
+        </w:rPr>
+        <w:t>i</w:t>
+      </w:r>
+      <w:proofErr w:type="spellEnd"/>
+      <w:r>
+        <w:rPr>
+          <w:rFonts w:hint="eastAsia"/>
+        </w:rPr>
+        <w:t xml:space="preserve">) = </w:t>
+      </w:r>
+      <m:oMath>
+        <m:f>
+          <m:fPr>
+            <m:ctrlPr>
+              <w:rPr>
+                <w:rFonts w:ascii="Cambria Math" w:hAnsi="Cambria Math"/>
+              </w:rPr>
+            </m:ctrlPr>
+          </m:fPr>
+          <m:num>
+            <m:r>
+              <w:rPr>
+                <w:rFonts w:ascii="Cambria Math" w:hAnsi="Cambria Math"/>
+              </w:rPr>
+              <m:t>1</m:t>
+            </m:r>
+          </m:num>
+          <m:den>
+            <m:r>
+              <w:rPr>
+                <w:rFonts w:ascii="Cambria Math" w:hAnsi="Cambria Math"/>
+              </w:rPr>
+              <m:t>1+</m:t>
+            </m:r>
+            <m:sSup>
+              <m:sSupPr>
+                <m:ctrlPr>
+                  <w:rPr>
+                    <w:rFonts w:ascii="Cambria Math" w:hAnsi="Cambria Math"/>
+                  </w:rPr>
+                </m:ctrlPr>
+              </m:sSupPr>
+              <m:e>
+                <m:r>
+                  <w:rPr>
+                    <w:rFonts w:ascii="Cambria Math" w:hAnsi="Cambria Math"/>
+                  </w:rPr>
+                  <m:t>e</m:t>
+                </m:r>
+              </m:e>
+              <m:sup>
+                <m:r>
+                  <w:rPr>
+                    <w:rFonts w:ascii="Cambria Math" w:hAnsi="Cambria Math"/>
+                  </w:rPr>
+                  <m:t>-(</m:t>
+                </m:r>
+                <m:r>
+                  <w:rPr>
+                    <w:rFonts w:ascii="Cambria Math" w:hAnsi="Cambria Math" w:hint="eastAsia"/>
+                  </w:rPr>
+                  <m:t>β0+β1x</m:t>
+                </m:r>
+                <m:r>
+                  <w:rPr>
+                    <w:rFonts w:ascii="Cambria Math" w:hAnsi="Cambria Math"/>
+                  </w:rPr>
+                  <m:t>i1+</m:t>
+                </m:r>
+                <m:r>
+                  <w:rPr>
+                    <w:rFonts w:ascii="Cambria Math" w:hAnsi="Cambria Math" w:hint="eastAsia"/>
+                  </w:rPr>
+                  <m:t>β2</m:t>
+                </m:r>
+                <m:r>
+                  <w:rPr>
+                    <w:rFonts w:ascii="Cambria Math" w:hAnsi="Cambria Math"/>
+                  </w:rPr>
+                  <m:t>xi2+…+</m:t>
+                </m:r>
+                <m:r>
+                  <w:rPr>
+                    <w:rFonts w:ascii="Cambria Math" w:hAnsi="Cambria Math" w:hint="eastAsia"/>
+                  </w:rPr>
+                  <m:t>β</m:t>
+                </m:r>
+                <m:r>
+                  <w:rPr>
+                    <w:rFonts w:ascii="Cambria Math" w:hAnsi="Cambria Math"/>
+                  </w:rPr>
+                  <m:t>7xi7)</m:t>
+                </m:r>
+              </m:sup>
+            </m:sSup>
+          </m:den>
+        </m:f>
+      </m:oMath>
+      <w:r>
+        <w:rPr>
+          <w:rFonts w:hint="eastAsia"/>
+        </w:rPr>
+        <w:t xml:space="preserve">  </w:t>
+      </w:r>
+      <w:r>
+        <w:rPr>
+          <w:rFonts w:hint="eastAsia"/>
+        </w:rPr>
+        <w:t>，</w:t>
+      </w:r>
+      <w:proofErr w:type="spellStart"/>
+      <w:r>
+        <w:rPr>
+          <w:rFonts w:hint="eastAsia"/>
+        </w:rPr>
+        <w:t>i</w:t>
+      </w:r>
+      <w:proofErr w:type="spellEnd"/>
+      <w:r>
+        <w:rPr>
+          <w:rFonts w:hint="eastAsia"/>
+        </w:rPr>
+        <w:t xml:space="preserve"> = </w:t>
+      </w:r>
+      <w:proofErr w:type="gramStart"/>
+      <w:r>
+        <w:rPr>
+          <w:rFonts w:hint="eastAsia"/>
+        </w:rPr>
+        <w:t>1,2,...</w:t>
+      </w:r>
+      <w:proofErr w:type="gramEnd"/>
+      <w:r>
+        <w:rPr>
+          <w:rFonts w:hint="eastAsia"/>
+        </w:rPr>
+        <w:t>,n      (5.4)</w:t>
+      </w:r>
+    </w:p>
+    <w:p>
+      <w:r>
+        <w:rPr>
+          <w:rFonts w:hint="eastAsia"/>
+        </w:rPr>
+        <w:t>其中，</w:t>
+      </w:r>
+      <w:r>
+        <w:rPr>
+          <w:rFonts w:hint="eastAsia"/>
+        </w:rPr>
+        <w:t xml:space="preserve">                f(X</w:t>
+      </w:r>
+      <w:r>
+        <w:rPr>
+          <w:rFonts w:hint="eastAsia"/>
+          <w:vertAlign w:val="subscript"/>
+        </w:rPr>
+        <w:t>i</w:t>
+      </w:r>
+      <w:r>
+        <w:rPr>
+          <w:rFonts w:hint="eastAsia"/>
+        </w:rPr>
+        <w:t>,</w:t>
+      </w:r>
+      <w:r>
+        <w:rPr>
+          <w:rFonts w:hint="eastAsia"/>
+        </w:rPr>
+        <w:t>β</w:t>
+      </w:r>
+      <w:r>
+        <w:rPr>
+          <w:rFonts w:hint="eastAsia"/>
+        </w:rPr>
+        <w:t xml:space="preserve">) = </w:t>
+      </w:r>
+      <m:oMath>
+        <m:f>
+          <m:fPr>
+            <m:ctrlPr>
+              <w:rPr>
+                <w:rFonts w:ascii="Cambria Math" w:hAnsi="Cambria Math"/>
+              </w:rPr>
+            </m:ctrlPr>
+          </m:fPr>
+          <m:num>
+            <m:r>
+              <w:rPr>
+                <w:rFonts w:ascii="Cambria Math" w:hAnsi="Cambria Math"/>
+              </w:rPr>
+              <m:t>1</m:t>
+            </m:r>
+          </m:num>
+          <m:den>
+            <m:r>
+              <w:rPr>
+                <w:rFonts w:ascii="Cambria Math" w:hAnsi="Cambria Math"/>
+              </w:rPr>
+              <m:t>1+</m:t>
+            </m:r>
+            <m:sSup>
+              <m:sSupPr>
+                <m:ctrlPr>
+                  <w:rPr>
+                    <w:rFonts w:ascii="Cambria Math" w:hAnsi="Cambria Math"/>
+                  </w:rPr>
+                </m:ctrlPr>
+              </m:sSupPr>
+              <m:e>
+                <m:r>
+                  <w:rPr>
+                    <w:rFonts w:ascii="Cambria Math" w:hAnsi="Cambria Math"/>
+                  </w:rPr>
+                  <m:t>e</m:t>
+                </m:r>
+              </m:e>
+              <m:sup>
+                <m:r>
+                  <w:rPr>
+                    <w:rFonts w:ascii="Cambria Math" w:hAnsi="Cambria Math"/>
+                  </w:rPr>
+                  <m:t>-X</m:t>
+                </m:r>
+                <m:r>
+                  <w:rPr>
+                    <w:rFonts w:ascii="Cambria Math" w:hAnsi="Cambria Math" w:hint="eastAsia"/>
+                  </w:rPr>
+                  <m:t>i</m:t>
+                </m:r>
+                <m:r>
+                  <w:rPr>
+                    <w:rFonts w:ascii="Cambria Math" w:hAnsi="Cambria Math"/>
+                  </w:rPr>
+                  <m:t>'</m:t>
+                </m:r>
+                <m:r>
+                  <w:rPr>
+                    <w:rFonts w:ascii="Cambria Math" w:hAnsi="Cambria Math" w:hint="eastAsia"/>
+                  </w:rPr>
+                  <m:t>β</m:t>
+                </m:r>
+              </m:sup>
+            </m:sSup>
+          </m:den>
+        </m:f>
+      </m:oMath>
+      <w:r>
+        <w:rPr>
+          <w:rFonts w:hint="eastAsia"/>
+        </w:rPr>
+        <w:t xml:space="preserve">                    (5.5)</w:t>
+      </w:r>
+    </w:p>
+    <w:p>
+      <w:pPr>
+        <w:adjustRightInd w:val="0"/>
+        <w:snapToGrid w:val="0"/>
+        <w:spacing w:line="288" w:lineRule="auto"/>
+      </w:pPr>
+      <w:r>
+        <w:rPr>
+          <w:rFonts w:hint="eastAsia"/>
+        </w:rPr>
+        <w:t>在该式中，</w:t>
+      </w:r>
+      <w:r>
+        <w:rPr>
+          <w:rFonts w:hint="eastAsia"/>
+        </w:rPr>
+        <w:t>X</w:t>
+      </w:r>
+      <w:r>
+        <w:rPr>
+          <w:rFonts w:hint="eastAsia"/>
+          <w:vertAlign w:val="subscript"/>
+        </w:rPr>
+        <w:t>i</w:t>
+      </w:r>
+      <w:proofErr w:type="gramStart"/>
+      <w:r>
+        <w:t>’</w:t>
+      </w:r>
+      <w:proofErr w:type="gramEnd"/>
+      <w:r>
+        <w:rPr>
+          <w:rFonts w:hint="eastAsia"/>
+        </w:rPr>
+        <w:t xml:space="preserve"> = [1,</w:t>
+      </w:r>
+      <w:r>
+        <w:t>X</w:t>
+      </w:r>
+      <w:r>
+        <w:rPr>
+          <w:rFonts w:hint="eastAsia"/>
+          <w:vertAlign w:val="subscript"/>
+        </w:rPr>
+        <w:t>i1</w:t>
+      </w:r>
+      <w:r>
+        <w:rPr>
+          <w:rFonts w:hint="eastAsia"/>
+        </w:rPr>
+        <w:t>,...,</w:t>
+      </w:r>
+      <w:r>
+        <w:t>X</w:t>
+      </w:r>
+      <w:r>
+        <w:rPr>
+          <w:rFonts w:hint="eastAsia"/>
+          <w:vertAlign w:val="subscript"/>
+        </w:rPr>
+        <w:t>i7</w:t>
+      </w:r>
+      <w:r>
+        <w:rPr>
+          <w:rFonts w:hint="eastAsia"/>
+        </w:rPr>
+        <w:t>]</w:t>
+      </w:r>
+      <w:r>
+        <w:rPr>
+          <w:rFonts w:hint="eastAsia"/>
+        </w:rPr>
+        <w:t>，</w:t>
+      </w:r>
+      <w:proofErr w:type="spellStart"/>
+      <w:r>
+        <w:rPr>
+          <w:rFonts w:hint="eastAsia"/>
+        </w:rPr>
+        <w:t>i</w:t>
+      </w:r>
+      <w:proofErr w:type="spellEnd"/>
+      <w:r>
+        <w:rPr>
+          <w:rFonts w:hint="eastAsia"/>
+        </w:rPr>
+        <w:t xml:space="preserve"> = 1,2,.</w:t>
+      </w:r>
+      <w:proofErr w:type="gramStart"/>
+      <w:r>
+        <w:rPr>
+          <w:rFonts w:hint="eastAsia"/>
+        </w:rPr>
+        <w:t>..</w:t>
+      </w:r>
+      <w:proofErr w:type="gramEnd"/>
+      <w:r>
+        <w:rPr>
+          <w:rFonts w:hint="eastAsia"/>
+        </w:rPr>
+        <w:t>,n</w:t>
+      </w:r>
+      <w:r>
+        <w:rPr>
+          <w:rFonts w:hint="eastAsia"/>
+        </w:rPr>
+        <w:t>，β</w:t>
+      </w:r>
+      <w:r>
+        <w:rPr>
+          <w:rFonts w:hint="eastAsia"/>
+        </w:rPr>
+        <w:t>=[</w:t>
+      </w:r>
+      <w:r>
+        <w:rPr>
+          <w:rFonts w:hint="eastAsia"/>
+        </w:rPr>
+        <w:t>β</w:t>
+      </w:r>
+      <w:r>
+        <w:rPr>
+          <w:rFonts w:hint="eastAsia"/>
+          <w:vertAlign w:val="subscript"/>
+        </w:rPr>
+        <w:t>0</w:t>
+      </w:r>
+      <w:r>
+        <w:rPr>
+          <w:rFonts w:hint="eastAsia"/>
+        </w:rPr>
+        <w:t>,</w:t>
+      </w:r>
+      <w:r>
+        <w:rPr>
+          <w:rFonts w:hint="eastAsia"/>
+        </w:rPr>
+        <w:t>β</w:t>
+      </w:r>
+      <w:r>
+        <w:rPr>
+          <w:rFonts w:hint="eastAsia"/>
+          <w:vertAlign w:val="subscript"/>
+        </w:rPr>
+        <w:t>1</w:t>
+      </w:r>
+      <w:r>
+        <w:rPr>
+          <w:rFonts w:hint="eastAsia"/>
+        </w:rPr>
+        <w:t>,...,</w:t>
+      </w:r>
+      <w:r>
+        <w:rPr>
+          <w:rFonts w:hint="eastAsia"/>
+        </w:rPr>
+        <w:t>β</w:t>
+      </w:r>
+      <w:r>
+        <w:rPr>
+          <w:rFonts w:hint="eastAsia"/>
+          <w:vertAlign w:val="subscript"/>
+        </w:rPr>
+        <w:t>7</w:t>
+      </w:r>
+      <w:r>
+        <w:rPr>
+          <w:rFonts w:hint="eastAsia"/>
+        </w:rPr>
+        <w:t>]</w:t>
+      </w:r>
+      <w:r>
+        <w:t>’</w:t>
+      </w:r>
+      <w:r>
+        <w:t xml:space="preserve"> </w:t>
+      </w:r>
+      <w:r>
+        <w:t>。</w:t>
+      </w:r>
+      <w:r>
+        <w:rPr>
+          <w:rFonts w:hint="eastAsia"/>
+        </w:rPr>
+        <w:t>β为七项指标组成的参数向量。</w:t>
+      </w:r>
+    </w:p>
+    <w:p>
+      <w:pPr>
+        <w:adjustRightInd w:val="0"/>
+        <w:snapToGrid w:val="0"/>
+        <w:spacing w:line="288" w:lineRule="auto"/>
+      </w:pPr>
+      <w:r>
+        <w:rPr>
+          <w:rFonts w:hint="eastAsia"/>
+        </w:rPr>
+        <w:t xml:space="preserve">    </w:t>
+      </w:r>
+      <w:r>
+        <w:rPr>
+          <w:rFonts w:hint="eastAsia"/>
+        </w:rPr>
+        <w:t>式</w:t>
+      </w:r>
+      <w:r>
+        <w:rPr>
+          <w:rFonts w:hint="eastAsia"/>
+        </w:rPr>
+        <w:t>11.3</w:t>
+      </w:r>
+      <w:r>
+        <w:rPr>
+          <w:rFonts w:hint="eastAsia"/>
+        </w:rPr>
+        <w:t>也可以表示为：</w:t>
+      </w:r>
+      <w:r>
+        <w:rPr>
+          <w:rFonts w:hint="eastAsia"/>
+        </w:rPr>
+        <w:t xml:space="preserve"> </w:t>
+      </w:r>
+    </w:p>
+    <w:p>
+      <w:pPr>
+        <w:adjustRightInd w:val="0"/>
+        <w:snapToGrid w:val="0"/>
+        <w:spacing w:line="288" w:lineRule="auto"/>
+        <w:ind w:firstLineChars="950" w:firstLine="2280"/>
+      </w:pPr>
+      <w:r>
+        <w:rPr>
+          <w:rFonts w:hint="eastAsia"/>
+        </w:rPr>
+        <w:t>θ</w:t>
+      </w:r>
+      <w:proofErr w:type="spellStart"/>
+      <w:r>
+        <w:rPr>
+          <w:rFonts w:hint="eastAsia"/>
+          <w:vertAlign w:val="subscript"/>
+        </w:rPr>
+        <w:t>i</w:t>
+      </w:r>
+      <w:proofErr w:type="spellEnd"/>
+      <w:r>
+        <w:rPr>
+          <w:rFonts w:hint="eastAsia"/>
+        </w:rPr>
+        <w:t xml:space="preserve"> = P{</w:t>
+      </w:r>
+      <w:proofErr w:type="spellStart"/>
+      <w:r>
+        <w:rPr>
+          <w:rFonts w:hint="eastAsia"/>
+        </w:rPr>
+        <w:t>y</w:t>
+      </w:r>
+      <w:r>
+        <w:rPr>
+          <w:rFonts w:hint="eastAsia"/>
+          <w:vertAlign w:val="subscript"/>
+        </w:rPr>
+        <w:t>i</w:t>
+      </w:r>
+      <w:proofErr w:type="spellEnd"/>
+      <w:r>
+        <w:rPr>
+          <w:rFonts w:hint="eastAsia"/>
+        </w:rPr>
+        <w:t xml:space="preserve"> = 1} = </w:t>
+      </w:r>
+      <m:oMath>
+        <m:f>
+          <m:fPr>
+            <m:ctrlPr>
+              <w:rPr>
+                <w:rFonts w:ascii="Cambria Math" w:hAnsi="Cambria Math"/>
+              </w:rPr>
+            </m:ctrlPr>
+          </m:fPr>
+          <m:num>
+            <m:r>
+              <w:rPr>
+                <w:rFonts w:ascii="Cambria Math" w:hAnsi="Cambria Math"/>
+              </w:rPr>
+              <m:t>1</m:t>
+            </m:r>
+          </m:num>
+          <m:den>
+            <m:r>
+              <w:rPr>
+                <w:rFonts w:ascii="Cambria Math" w:hAnsi="Cambria Math"/>
+              </w:rPr>
+              <m:t>1+</m:t>
+            </m:r>
+            <m:sSup>
+              <m:sSupPr>
+                <m:ctrlPr>
+                  <w:rPr>
+                    <w:rFonts w:ascii="Cambria Math" w:hAnsi="Cambria Math"/>
+                  </w:rPr>
+                </m:ctrlPr>
+              </m:sSupPr>
+              <m:e>
+                <m:r>
+                  <w:rPr>
+                    <w:rFonts w:ascii="Cambria Math" w:hAnsi="Cambria Math"/>
+                  </w:rPr>
+                  <m:t>e</m:t>
+                </m:r>
+              </m:e>
+              <m:sup>
+                <m:r>
+                  <w:rPr>
+                    <w:rFonts w:ascii="Cambria Math" w:hAnsi="Cambria Math"/>
+                  </w:rPr>
+                  <m:t>-X</m:t>
+                </m:r>
+                <m:r>
+                  <w:rPr>
+                    <w:rFonts w:ascii="Cambria Math" w:hAnsi="Cambria Math" w:hint="eastAsia"/>
+                  </w:rPr>
+                  <m:t>i</m:t>
+                </m:r>
+                <m:r>
+                  <w:rPr>
+                    <w:rFonts w:ascii="Cambria Math" w:hAnsi="Cambria Math"/>
+                  </w:rPr>
+                  <m:t>'</m:t>
+                </m:r>
+                <m:r>
+                  <w:rPr>
+                    <w:rFonts w:ascii="Cambria Math" w:hAnsi="Cambria Math" w:hint="eastAsia"/>
+                  </w:rPr>
+                  <m:t>β</m:t>
+                </m:r>
+              </m:sup>
+            </m:sSup>
+          </m:den>
+        </m:f>
+      </m:oMath>
+      <w:r>
+        <w:rPr>
+          <w:rFonts w:hint="eastAsia"/>
+        </w:rPr>
+        <w:t>, i=1,2,.</w:t>
+      </w:r>
+      <w:proofErr w:type="gramStart"/>
+      <w:r>
+        <w:rPr>
+          <w:rFonts w:hint="eastAsia"/>
+        </w:rPr>
+        <w:t>..</w:t>
+      </w:r>
+      <w:proofErr w:type="gramEnd"/>
+      <w:r>
+        <w:rPr>
+          <w:rFonts w:hint="eastAsia"/>
+        </w:rPr>
+        <w:t>,n        (5.6)</w:t>
+      </w:r>
+    </w:p>
+    <w:p>
+      <w:pPr>
+        <w:ind w:firstLine="480"/>
+      </w:pPr>
+      <w:r>
+        <w:rPr>
+          <w:rFonts w:hint="eastAsia"/>
+        </w:rPr>
+        <w:t>对模型</w:t>
+      </w:r>
+      <w:r>
+        <w:rPr>
+          <w:rFonts w:hint="eastAsia"/>
+        </w:rPr>
+        <w:t>5.6</w:t>
+      </w:r>
+      <w:r>
+        <w:rPr>
+          <w:rFonts w:hint="eastAsia"/>
+        </w:rPr>
+        <w:t>作变换可得：</w:t>
+      </w:r>
+    </w:p>
+    <w:p>
+      <w:pPr>
+        <w:ind w:firstLineChars="1000" w:firstLine="2400"/>
+      </w:pPr>
+      <w:r>
+        <w:rPr>
+          <w:rFonts w:hint="eastAsia"/>
+        </w:rPr>
+        <w:t>y = ln</w:t>
+      </w:r>
+      <m:oMath>
+        <m:f>
+          <m:fPr>
+            <m:ctrlPr>
+              <w:rPr>
+                <w:rFonts w:ascii="Cambria Math" w:hAnsi="Cambria Math"/>
+              </w:rPr>
+            </m:ctrlPr>
+          </m:fPr>
+          <m:num>
+            <m:r>
+              <m:rPr>
+                <m:sty m:val="p"/>
+              </m:rPr>
+              <w:rPr>
+                <w:rFonts w:ascii="Cambria Math" w:hAnsi="Cambria Math" w:hint="eastAsia"/>
+              </w:rPr>
+              <m:t>θ</m:t>
+            </m:r>
+          </m:num>
+          <m:den>
+            <m:r>
+              <w:rPr>
+                <w:rFonts w:ascii="Cambria Math" w:hAnsi="Cambria Math"/>
+              </w:rPr>
+              <m:t>1-</m:t>
+            </m:r>
+            <m:r>
+              <m:rPr>
+                <m:sty m:val="p"/>
+              </m:rPr>
+              <w:rPr>
+                <w:rFonts w:ascii="Cambria Math" w:hAnsi="Cambria Math" w:hint="eastAsia"/>
+              </w:rPr>
+              <m:t>θ</m:t>
+            </m:r>
+          </m:den>
+        </m:f>
+      </m:oMath>
+      <w:r>
+        <w:rPr>
+          <w:rFonts w:hint="eastAsia"/>
+        </w:rPr>
+        <w:t xml:space="preserve"> =</w:t>
+      </w:r>
+      <w:r>
+        <w:rPr>
+          <w:rFonts w:hint="eastAsia"/>
+        </w:rPr>
+        <w:t>β</w:t>
+      </w:r>
+      <w:r>
+        <w:rPr>
+          <w:rFonts w:hint="eastAsia"/>
+          <w:vertAlign w:val="subscript"/>
+        </w:rPr>
+        <w:t>0</w:t>
+      </w:r>
+      <w:r>
+        <w:rPr>
+          <w:rFonts w:hint="eastAsia"/>
+        </w:rPr>
+        <w:t>+</w:t>
+      </w:r>
+      <w:r>
+        <w:rPr>
+          <w:rFonts w:hint="eastAsia"/>
+        </w:rPr>
+        <w:t>β</w:t>
+      </w:r>
+      <w:r>
+        <w:rPr>
+          <w:vertAlign w:val="subscript"/>
+        </w:rPr>
+        <w:t>1</w:t>
+      </w:r>
+      <w:r>
+        <w:t>X</w:t>
+      </w:r>
+      <w:r>
+        <w:rPr>
+          <w:rFonts w:hint="eastAsia"/>
+          <w:vertAlign w:val="subscript"/>
+        </w:rPr>
+        <w:t>1</w:t>
+      </w:r>
+      <w:r>
+        <w:rPr>
+          <w:rFonts w:hint="eastAsia"/>
+        </w:rPr>
+        <w:t>+.</w:t>
+      </w:r>
+      <w:proofErr w:type="gramStart"/>
+      <w:r>
+        <w:rPr>
+          <w:rFonts w:hint="eastAsia"/>
+        </w:rPr>
+        <w:t>..</w:t>
+      </w:r>
+      <w:proofErr w:type="gramEnd"/>
+      <w:r>
+        <w:rPr>
+          <w:rFonts w:hint="eastAsia"/>
+        </w:rPr>
+        <w:t>+</w:t>
+      </w:r>
+      <w:r>
+        <w:rPr>
+          <w:rFonts w:hint="eastAsia"/>
+        </w:rPr>
+        <w:t>β</w:t>
+      </w:r>
+      <w:r>
+        <w:rPr>
+          <w:rFonts w:hint="eastAsia"/>
+          <w:vertAlign w:val="subscript"/>
+        </w:rPr>
+        <w:t>7</w:t>
+      </w:r>
+      <w:r>
+        <w:t>X</w:t>
+      </w:r>
+      <w:r>
+        <w:rPr>
+          <w:rFonts w:hint="eastAsia"/>
+          <w:vertAlign w:val="subscript"/>
+        </w:rPr>
+        <w:t>7</w:t>
+      </w:r>
+      <w:r>
+        <w:rPr>
+          <w:rFonts w:hint="eastAsia"/>
+        </w:rPr>
+        <w:t xml:space="preserve">          (5.7)</w:t>
+      </w:r>
+    </w:p>
+    <w:p>
+      <w:r>
+        <w:rPr>
+          <w:rFonts w:hint="eastAsia"/>
+        </w:rPr>
+        <w:t>所以最终的概率计算公式为：</w:t>
+      </w:r>
+    </w:p>
+    <w:p>
+      <w:pPr>
+        <w:ind w:firstLineChars="1500" w:firstLine="3600"/>
+      </w:pPr>
+      <w:r>
+        <w:t>P</w:t>
+      </w:r>
+      <w:r>
+        <w:rPr>
+          <w:rFonts w:hint="eastAsia"/>
+        </w:rPr>
+        <w:t xml:space="preserve"> = </w:t>
+      </w:r>
+      <m:oMath>
+        <m:f>
+          <m:fPr>
+            <m:ctrlPr>
+              <w:rPr>
+                <w:rFonts w:ascii="Cambria Math" w:hAnsi="Cambria Math"/>
+              </w:rPr>
+            </m:ctrlPr>
+          </m:fPr>
+          <m:num>
+            <m:sSup>
+              <m:sSupPr>
+                <m:ctrlPr>
+                  <w:rPr>
+                    <w:rFonts w:ascii="Cambria Math" w:hAnsi="Cambria Math"/>
+                  </w:rPr>
+                </m:ctrlPr>
+              </m:sSupPr>
+              <m:e>
+                <m:r>
+                  <w:rPr>
+                    <w:rFonts w:ascii="Cambria Math" w:hAnsi="Cambria Math"/>
+                  </w:rPr>
+                  <m:t>e</m:t>
+                </m:r>
+              </m:e>
+              <m:sup>
+                <m:r>
+                  <w:rPr>
+                    <w:rFonts w:ascii="Cambria Math" w:hAnsi="Cambria Math"/>
+                  </w:rPr>
+                  <m:t>y</m:t>
+                </m:r>
+              </m:sup>
+            </m:sSup>
+          </m:num>
+          <m:den>
+            <m:sSup>
+              <m:sSupPr>
+                <m:ctrlPr>
+                  <w:rPr>
+                    <w:rFonts w:ascii="Cambria Math" w:hAnsi="Cambria Math"/>
+                  </w:rPr>
+                </m:ctrlPr>
+              </m:sSupPr>
+              <m:e>
+                <m:r>
+                  <w:rPr>
+                    <w:rFonts w:ascii="Cambria Math" w:hAnsi="Cambria Math"/>
+                  </w:rPr>
+                  <m:t>1+e</m:t>
+                </m:r>
+              </m:e>
+              <m:sup>
+                <m:r>
+                  <w:rPr>
+                    <w:rFonts w:ascii="Cambria Math" w:hAnsi="Cambria Math"/>
+                  </w:rPr>
+                  <m:t>y</m:t>
+                </m:r>
+              </m:sup>
+            </m:sSup>
+          </m:den>
+        </m:f>
+      </m:oMath>
+      <w:r>
+        <w:rPr>
+          <w:rFonts w:hint="eastAsia"/>
+        </w:rPr>
+        <w:t xml:space="preserve">                  </w:t>
+      </w:r>
+      <w:proofErr w:type="gramStart"/>
+      <w:r>
+        <w:rPr>
+          <w:rFonts w:hint="eastAsia"/>
+        </w:rPr>
+        <w:t xml:space="preserve">  </w:t>
+      </w:r>
+      <w:r>
+        <w:t xml:space="preserve"> </w:t>
+      </w:r>
+      <w:r>
+        <w:rPr>
+          <w:rFonts w:hint="eastAsia"/>
+        </w:rPr>
+        <w:t>(</w:t>
+      </w:r>
+      <w:proofErr w:type="gramEnd"/>
+      <w:r>
+        <w:rPr>
+          <w:rFonts w:hint="eastAsia"/>
+        </w:rPr>
+        <w:t>5.8)</w:t>
+      </w:r>
+    </w:p>
+    <w:p/>
+    <w:p/>
+    <w:p/>
     <w:p>
       <w:pPr>
         <w:pStyle w:val="2"/>
@@ -2923,25 +4193,25 @@
         <w:rPr>
           <w:rFonts w:hint="eastAsia"/>
         </w:rPr>
+        <w:t>模型求解</w:t>
+      </w:r>
+    </w:p>
+    <w:p>
+      <w:r>
+        <w:tab/>
+      </w:r>
+    </w:p>
+    <w:p/>
+    <w:p>
+      <w:pPr>
+        <w:pStyle w:val="1"/>
+      </w:pPr>
+      <w:bookmarkStart w:id="7" w:name="_Toc45988539"/>
+      <w:r>
+        <w:rPr>
+          <w:rFonts w:hint="eastAsia"/>
+        </w:rPr>
         <w:lastRenderedPageBreak/>
-        <w:t>模型求解</w:t>
-      </w:r>
-    </w:p>
-    <w:p>
-      <w:r>
-        <w:tab/>
-      </w:r>
-    </w:p>
-    <w:p/>
-    <w:p>
-      <w:pPr>
-        <w:pStyle w:val="1"/>
-      </w:pPr>
-      <w:bookmarkStart w:id="7" w:name="_Toc45988539"/>
-      <w:r>
-        <w:rPr>
-          <w:rFonts w:hint="eastAsia"/>
-        </w:rPr>
         <w:t>问题二：</w:t>
       </w:r>
       <w:r>
@@ -3197,7 +4467,7 @@
       </w:r>
     </w:p>
     <w:sectPr>
-      <w:footerReference w:type="default" r:id="rId11"/>
+      <w:footerReference w:type="default" r:id="rId19"/>
       <w:pgSz w:w="11906" w:h="16838"/>
       <w:pgMar w:top="1440" w:right="1800" w:bottom="1440" w:left="1800" w:header="851" w:footer="992" w:gutter="0"/>
       <w:pgNumType w:start="1"/>

</xml_diff>